<commit_message>
Edited UAT Test Script - Unable to borrow book(s) 006.docx
</commit_message>
<xml_diff>
--- a/UAT Tests/UAT Test Script - Unable to borrow book(s) 006.docx
+++ b/UAT Tests/UAT Test Script - Unable to borrow book(s) 006.docx
@@ -359,8 +359,6 @@
               </w:rPr>
               <w:t>User then forced to be back on the Main Menu screen.</w:t>
             </w:r>
-            <w:bookmarkStart w:id="0" w:name="_GoBack"/>
-            <w:bookmarkEnd w:id="0"/>
           </w:p>
         </w:tc>
       </w:tr>
@@ -1042,9 +1040,12 @@
         <w:pStyle w:val="bp"/>
         <w:spacing w:before="0" w:after="0"/>
         <w:sectPr>
-          <w:headerReference w:type="default" r:id="rId8"/>
-          <w:footerReference w:type="even" r:id="rId9"/>
-          <w:footerReference w:type="default" r:id="rId10"/>
+          <w:headerReference w:type="even" r:id="rId8"/>
+          <w:headerReference w:type="default" r:id="rId9"/>
+          <w:footerReference w:type="even" r:id="rId10"/>
+          <w:footerReference w:type="default" r:id="rId11"/>
+          <w:headerReference w:type="first" r:id="rId12"/>
+          <w:footerReference w:type="first" r:id="rId13"/>
           <w:type w:val="continuous"/>
           <w:pgSz w:w="15840" w:h="12240" w:orient="landscape" w:code="1"/>
           <w:pgMar w:top="1440" w:right="1440" w:bottom="1440" w:left="1440" w:header="720" w:footer="720" w:gutter="0"/>
@@ -1227,6 +1228,16 @@
 </w:ftr>
 </file>
 
+<file path=word/footer3.xml><?xml version="1.0" encoding="utf-8"?>
+<w:ftr xmlns:wpc="http://schemas.microsoft.com/office/word/2010/wordprocessingCanvas" xmlns:mc="http://schemas.openxmlformats.org/markup-compatibility/2006" xmlns:o="urn:schemas-microsoft-com:office:office" xmlns:r="http://schemas.openxmlformats.org/officeDocument/2006/relationships" xmlns:m="http://schemas.openxmlformats.org/officeDocument/2006/math" xmlns:v="urn:schemas-microsoft-com:vml" xmlns:wp14="http://schemas.microsoft.com/office/word/2010/wordprocessingDrawing" xmlns:wp="http://schemas.openxmlformats.org/drawingml/2006/wordprocessingDrawing" xmlns:w10="urn:schemas-microsoft-com:office:word" xmlns:w="http://schemas.openxmlformats.org/wordprocessingml/2006/main" xmlns:w14="http://schemas.microsoft.com/office/word/2010/wordml" xmlns:wpg="http://schemas.microsoft.com/office/word/2010/wordprocessingGroup" xmlns:wpi="http://schemas.microsoft.com/office/word/2010/wordprocessingInk" xmlns:wne="http://schemas.microsoft.com/office/word/2006/wordml" xmlns:wps="http://schemas.microsoft.com/office/word/2010/wordprocessingShape" mc:Ignorable="w14 wp14">
+  <w:p>
+    <w:pPr>
+      <w:pStyle w:val="Footer"/>
+    </w:pPr>
+  </w:p>
+</w:ftr>
+</file>
+
 <file path=word/footnotes.xml><?xml version="1.0" encoding="utf-8"?>
 <w:footnotes xmlns:wpc="http://schemas.microsoft.com/office/word/2010/wordprocessingCanvas" xmlns:mc="http://schemas.openxmlformats.org/markup-compatibility/2006" xmlns:o="urn:schemas-microsoft-com:office:office" xmlns:r="http://schemas.openxmlformats.org/officeDocument/2006/relationships" xmlns:m="http://schemas.openxmlformats.org/officeDocument/2006/math" xmlns:v="urn:schemas-microsoft-com:vml" xmlns:wp14="http://schemas.microsoft.com/office/word/2010/wordprocessingDrawing" xmlns:wp="http://schemas.openxmlformats.org/drawingml/2006/wordprocessingDrawing" xmlns:w10="urn:schemas-microsoft-com:office:word" xmlns:w="http://schemas.openxmlformats.org/wordprocessingml/2006/main" xmlns:w14="http://schemas.microsoft.com/office/word/2010/wordml" xmlns:wpg="http://schemas.microsoft.com/office/word/2010/wordprocessingGroup" xmlns:wpi="http://schemas.microsoft.com/office/word/2010/wordprocessingInk" xmlns:wne="http://schemas.microsoft.com/office/word/2006/wordml" xmlns:wps="http://schemas.microsoft.com/office/word/2010/wordprocessingShape" mc:Ignorable="w14 wp14">
   <w:footnote w:type="separator" w:id="-1">
@@ -1247,6 +1258,16 @@
 </file>
 
 <file path=word/header1.xml><?xml version="1.0" encoding="utf-8"?>
+<w:hdr xmlns:wpc="http://schemas.microsoft.com/office/word/2010/wordprocessingCanvas" xmlns:mc="http://schemas.openxmlformats.org/markup-compatibility/2006" xmlns:o="urn:schemas-microsoft-com:office:office" xmlns:r="http://schemas.openxmlformats.org/officeDocument/2006/relationships" xmlns:m="http://schemas.openxmlformats.org/officeDocument/2006/math" xmlns:v="urn:schemas-microsoft-com:vml" xmlns:wp14="http://schemas.microsoft.com/office/word/2010/wordprocessingDrawing" xmlns:wp="http://schemas.openxmlformats.org/drawingml/2006/wordprocessingDrawing" xmlns:w10="urn:schemas-microsoft-com:office:word" xmlns:w="http://schemas.openxmlformats.org/wordprocessingml/2006/main" xmlns:w14="http://schemas.microsoft.com/office/word/2010/wordml" xmlns:wpg="http://schemas.microsoft.com/office/word/2010/wordprocessingGroup" xmlns:wpi="http://schemas.microsoft.com/office/word/2010/wordprocessingInk" xmlns:wne="http://schemas.microsoft.com/office/word/2006/wordml" xmlns:wps="http://schemas.microsoft.com/office/word/2010/wordprocessingShape" mc:Ignorable="w14 wp14">
+  <w:p>
+    <w:pPr>
+      <w:pStyle w:val="Header"/>
+    </w:pPr>
+  </w:p>
+</w:hdr>
+</file>
+
+<file path=word/header2.xml><?xml version="1.0" encoding="utf-8"?>
 <w:hdr xmlns:wpc="http://schemas.microsoft.com/office/word/2010/wordprocessingCanvas" xmlns:mc="http://schemas.openxmlformats.org/markup-compatibility/2006" xmlns:o="urn:schemas-microsoft-com:office:office" xmlns:r="http://schemas.openxmlformats.org/officeDocument/2006/relationships" xmlns:m="http://schemas.openxmlformats.org/officeDocument/2006/math" xmlns:v="urn:schemas-microsoft-com:vml" xmlns:wp14="http://schemas.microsoft.com/office/word/2010/wordprocessingDrawing" xmlns:wp="http://schemas.openxmlformats.org/drawingml/2006/wordprocessingDrawing" xmlns:w10="urn:schemas-microsoft-com:office:word" xmlns:w="http://schemas.openxmlformats.org/wordprocessingml/2006/main" xmlns:w14="http://schemas.microsoft.com/office/word/2010/wordml" xmlns:wpg="http://schemas.microsoft.com/office/word/2010/wordprocessingGroup" xmlns:wpi="http://schemas.microsoft.com/office/word/2010/wordprocessingInk" xmlns:wne="http://schemas.microsoft.com/office/word/2006/wordml" xmlns:wps="http://schemas.microsoft.com/office/word/2010/wordprocessingShape" mc:Ignorable="w14 wp14">
   <w:tbl>
     <w:tblPr>
@@ -1339,11 +1360,13 @@
         </w:tcPr>
         <w:p>
           <w:r>
-            <w:t xml:space="preserve">  Date:  &lt;04/Oct/15</w:t>
+            <w:t xml:space="preserve">  Date:  </w:t>
           </w:r>
           <w:r>
-            <w:t>&gt;</w:t>
+            <w:t>04/Oct/15</w:t>
           </w:r>
+          <w:bookmarkStart w:id="0" w:name="_GoBack"/>
+          <w:bookmarkEnd w:id="0"/>
         </w:p>
       </w:tc>
     </w:tr>
@@ -1354,6 +1377,16 @@
       <w:rPr>
         <w:sz w:val="28"/>
       </w:rPr>
+    </w:pPr>
+  </w:p>
+</w:hdr>
+</file>
+
+<file path=word/header3.xml><?xml version="1.0" encoding="utf-8"?>
+<w:hdr xmlns:wpc="http://schemas.microsoft.com/office/word/2010/wordprocessingCanvas" xmlns:mc="http://schemas.openxmlformats.org/markup-compatibility/2006" xmlns:o="urn:schemas-microsoft-com:office:office" xmlns:r="http://schemas.openxmlformats.org/officeDocument/2006/relationships" xmlns:m="http://schemas.openxmlformats.org/officeDocument/2006/math" xmlns:v="urn:schemas-microsoft-com:vml" xmlns:wp14="http://schemas.microsoft.com/office/word/2010/wordprocessingDrawing" xmlns:wp="http://schemas.openxmlformats.org/drawingml/2006/wordprocessingDrawing" xmlns:w10="urn:schemas-microsoft-com:office:word" xmlns:w="http://schemas.openxmlformats.org/wordprocessingml/2006/main" xmlns:w14="http://schemas.microsoft.com/office/word/2010/wordml" xmlns:wpg="http://schemas.microsoft.com/office/word/2010/wordprocessingGroup" xmlns:wpi="http://schemas.microsoft.com/office/word/2010/wordprocessingInk" xmlns:wne="http://schemas.microsoft.com/office/word/2006/wordml" xmlns:wps="http://schemas.microsoft.com/office/word/2010/wordprocessingShape" mc:Ignorable="w14 wp14">
+  <w:p>
+    <w:pPr>
+      <w:pStyle w:val="Header"/>
     </w:pPr>
   </w:p>
 </w:hdr>
@@ -5549,7 +5582,7 @@
   <a:extraClrSchemeLst/>
   <a:extLst>
     <a:ext uri="{05A4C25C-085E-4340-85A3-A5531E510DB2}">
-      <thm15:themeFamily xmlns:thm15="http://schemas.microsoft.com/office/thememl/2012/main" xmlns="" name="Office Theme" id="{62F939B6-93AF-4DB8-9C6B-D6C7DFDC589F}" vid="{4A3C46E8-61CC-4603-A589-7422A47A8E4A}"/>
+      <thm15:themeFamily xmlns="" xmlns:thm15="http://schemas.microsoft.com/office/thememl/2012/main" name="Office Theme" id="{62F939B6-93AF-4DB8-9C6B-D6C7DFDC589F}" vid="{4A3C46E8-61CC-4603-A589-7422A47A8E4A}"/>
     </a:ext>
   </a:extLst>
 </a:theme>

</xml_diff>